<commit_message>
added adv search q in sql queries folder
</commit_message>
<xml_diff>
--- a/SQL queries/todo list.docx
+++ b/SQL queries/todo list.docx
@@ -57,10 +57,7 @@
         </w:numPr>
       </w:pPr>
       <w:r>
-        <w:t>Given national pokedex id</w:t>
-      </w:r>
-      <w:r>
-        <w:t>, find the stats of the pokemon</w:t>
+        <w:t>Given national pokedex id, find the stats of the pokemon</w:t>
       </w:r>
       <w:r>
         <w:t xml:space="preserve"> (pokemon_stats</w:t>
@@ -81,10 +78,7 @@
         </w:numPr>
       </w:pPr>
       <w:r>
-        <w:t>Given national pokedex id</w:t>
-      </w:r>
-      <w:r>
-        <w:t>, find the type of pokemon (pokemon_types</w:t>
+        <w:t>Given national pokedex id, find the type of pokemon (pokemon_types</w:t>
       </w:r>
       <w:r>
         <w:t xml:space="preserve"> &amp; types</w:t>
@@ -102,16 +96,10 @@
         </w:numPr>
       </w:pPr>
       <w:r>
-        <w:t>Given national pokedex id,</w:t>
-      </w:r>
-      <w:r>
-        <w:t xml:space="preserve"> find the generation of that pokemon (</w:t>
-      </w:r>
-      <w:r>
-        <w:t xml:space="preserve">generations &amp; </w:t>
-      </w:r>
-      <w:r>
-        <w:t>pokemon_species</w:t>
+        <w:t>Given national pokedex id, find the generation of that pokemon (</w:t>
+      </w:r>
+      <w:r>
+        <w:t>generations &amp; pokemon_species</w:t>
       </w:r>
       <w:r>
         <w:t>)</w:t>
@@ -126,22 +114,13 @@
         </w:numPr>
       </w:pPr>
       <w:r>
-        <w:t>Given national pokedex id</w:t>
-      </w:r>
-      <w:r>
-        <w:t xml:space="preserve">, </w:t>
+        <w:t xml:space="preserve">Given national pokedex id, </w:t>
       </w:r>
       <w:r>
         <w:t xml:space="preserve">find </w:t>
       </w:r>
       <w:r>
-        <w:t>what is the id of the pokemon it evolves from (</w:t>
-      </w:r>
-      <w:r>
-        <w:t>pokemon_species</w:t>
-      </w:r>
-      <w:r>
-        <w:t xml:space="preserve"> @ evolves_from_species_id)</w:t>
+        <w:t>what is the id of the pokemon it evolves from (pokemon_species @ evolves_from_species_id)</w:t>
       </w:r>
     </w:p>
     <w:p>
@@ -153,10 +132,7 @@
         </w:numPr>
       </w:pPr>
       <w:r>
-        <w:t>Given national pokedex id</w:t>
-      </w:r>
-      <w:r>
-        <w:t xml:space="preserve">, </w:t>
+        <w:t xml:space="preserve">Given national pokedex id, </w:t>
       </w:r>
       <w:r>
         <w:t xml:space="preserve">find the </w:t>
@@ -180,10 +156,7 @@
         <w:t xml:space="preserve"> (</w:t>
       </w:r>
       <w:r>
-        <w:t>pokemon_species</w:t>
-      </w:r>
-      <w:r>
-        <w:t xml:space="preserve"> @ </w:t>
+        <w:t xml:space="preserve">pokemon_species @ </w:t>
       </w:r>
       <w:r>
         <w:t>evolution_chain_id</w:t>
@@ -216,13 +189,7 @@
         <w:t xml:space="preserve">, find the region </w:t>
       </w:r>
       <w:r>
-        <w:t>(</w:t>
-      </w:r>
-      <w:r>
-        <w:t>generations</w:t>
-      </w:r>
-      <w:r>
-        <w:t xml:space="preserve"> &amp; </w:t>
+        <w:t xml:space="preserve">(generations &amp; </w:t>
       </w:r>
       <w:r>
         <w:t>regions</w:t>
@@ -324,10 +291,7 @@
         <w:t>(</w:t>
       </w:r>
       <w:r>
-        <w:t>pokemon_stats</w:t>
-      </w:r>
-      <w:r>
-        <w:t xml:space="preserve"> &amp; </w:t>
+        <w:t xml:space="preserve">pokemon_stats &amp; </w:t>
       </w:r>
       <w:r>
         <w:t>stat</w:t>
@@ -383,10 +347,7 @@
         <w:t xml:space="preserve">qualified pokemon </w:t>
       </w:r>
       <w:r>
-        <w:t>(pokemon_stats</w:t>
-      </w:r>
-      <w:r>
-        <w:t>)</w:t>
+        <w:t>(pokemon_stats)</w:t>
       </w:r>
     </w:p>
     <w:p>
@@ -455,8 +416,14 @@
     </w:p>
     <w:p/>
     <w:p>
+      <w:pPr>
+        <w:pStyle w:val="a3"/>
+      </w:pPr>
       <w:bookmarkStart w:id="0" w:name="_GoBack"/>
       <w:bookmarkEnd w:id="0"/>
+      <w:r>
+        <w:t xml:space="preserve"> </w:t>
+      </w:r>
     </w:p>
     <w:sectPr>
       <w:pgSz w:w="12240" w:h="15840"/>
@@ -471,6 +438,95 @@
 <file path=word/numbering.xml><?xml version="1.0" encoding="utf-8"?>
 <w:numbering xmlns:wpc="http://schemas.microsoft.com/office/word/2010/wordprocessingCanvas" xmlns:cx="http://schemas.microsoft.com/office/drawing/2014/chartex" xmlns:cx1="http://schemas.microsoft.com/office/drawing/2015/9/8/chartex" xmlns:cx2="http://schemas.microsoft.com/office/drawing/2015/10/21/chartex" xmlns:cx3="http://schemas.microsoft.com/office/drawing/2016/5/9/chartex" xmlns:cx4="http://schemas.microsoft.com/office/drawing/2016/5/10/chartex" xmlns:cx5="http://schemas.microsoft.com/office/drawing/2016/5/11/chartex" xmlns:mc="http://schemas.openxmlformats.org/markup-compatibility/2006" xmlns:o="urn:schemas-microsoft-com:office:office" xmlns:r="http://schemas.openxmlformats.org/officeDocument/2006/relationships" xmlns:m="http://schemas.openxmlformats.org/officeDocument/2006/math" xmlns:v="urn:schemas-microsoft-com:vml" xmlns:wp14="http://schemas.microsoft.com/office/word/2010/wordprocessingDrawing" xmlns:wp="http://schemas.openxmlformats.org/drawingml/2006/wordprocessingDrawing" xmlns:w10="urn:schemas-microsoft-com:office:word" xmlns:w="http://schemas.openxmlformats.org/wordprocessingml/2006/main" xmlns:w14="http://schemas.microsoft.com/office/word/2010/wordml" xmlns:w15="http://schemas.microsoft.com/office/word/2012/wordml" xmlns:w16se="http://schemas.microsoft.com/office/word/2015/wordml/symex" xmlns:wpg="http://schemas.microsoft.com/office/word/2010/wordprocessingGroup" xmlns:wpi="http://schemas.microsoft.com/office/word/2010/wordprocessingInk" xmlns:wne="http://schemas.microsoft.com/office/word/2006/wordml" xmlns:wps="http://schemas.microsoft.com/office/word/2010/wordprocessingShape" mc:Ignorable="w14 w15 w16se wp14">
   <w:abstractNum w:abstractNumId="0" w15:restartNumberingAfterBreak="0">
+    <w:nsid w:val="1BAC5A4C"/>
+    <w:multiLevelType w:val="hybridMultilevel"/>
+    <w:tmpl w:val="B2E8EC56"/>
+    <w:lvl w:ilvl="0" w:tplc="0409000F">
+      <w:start w:val="1"/>
+      <w:numFmt w:val="decimal"/>
+      <w:lvlText w:val="%1."/>
+      <w:lvlJc w:val="left"/>
+      <w:pPr>
+        <w:ind w:left="720" w:hanging="360"/>
+      </w:pPr>
+      <w:rPr>
+        <w:rFonts w:hint="default"/>
+      </w:rPr>
+    </w:lvl>
+    <w:lvl w:ilvl="1" w:tplc="04090019" w:tentative="1">
+      <w:start w:val="1"/>
+      <w:numFmt w:val="lowerLetter"/>
+      <w:lvlText w:val="%2."/>
+      <w:lvlJc w:val="left"/>
+      <w:pPr>
+        <w:ind w:left="1440" w:hanging="360"/>
+      </w:pPr>
+    </w:lvl>
+    <w:lvl w:ilvl="2" w:tplc="0409001B" w:tentative="1">
+      <w:start w:val="1"/>
+      <w:numFmt w:val="lowerRoman"/>
+      <w:lvlText w:val="%3."/>
+      <w:lvlJc w:val="right"/>
+      <w:pPr>
+        <w:ind w:left="2160" w:hanging="180"/>
+      </w:pPr>
+    </w:lvl>
+    <w:lvl w:ilvl="3" w:tplc="0409000F" w:tentative="1">
+      <w:start w:val="1"/>
+      <w:numFmt w:val="decimal"/>
+      <w:lvlText w:val="%4."/>
+      <w:lvlJc w:val="left"/>
+      <w:pPr>
+        <w:ind w:left="2880" w:hanging="360"/>
+      </w:pPr>
+    </w:lvl>
+    <w:lvl w:ilvl="4" w:tplc="04090019" w:tentative="1">
+      <w:start w:val="1"/>
+      <w:numFmt w:val="lowerLetter"/>
+      <w:lvlText w:val="%5."/>
+      <w:lvlJc w:val="left"/>
+      <w:pPr>
+        <w:ind w:left="3600" w:hanging="360"/>
+      </w:pPr>
+    </w:lvl>
+    <w:lvl w:ilvl="5" w:tplc="0409001B" w:tentative="1">
+      <w:start w:val="1"/>
+      <w:numFmt w:val="lowerRoman"/>
+      <w:lvlText w:val="%6."/>
+      <w:lvlJc w:val="right"/>
+      <w:pPr>
+        <w:ind w:left="4320" w:hanging="180"/>
+      </w:pPr>
+    </w:lvl>
+    <w:lvl w:ilvl="6" w:tplc="0409000F" w:tentative="1">
+      <w:start w:val="1"/>
+      <w:numFmt w:val="decimal"/>
+      <w:lvlText w:val="%7."/>
+      <w:lvlJc w:val="left"/>
+      <w:pPr>
+        <w:ind w:left="5040" w:hanging="360"/>
+      </w:pPr>
+    </w:lvl>
+    <w:lvl w:ilvl="7" w:tplc="04090019" w:tentative="1">
+      <w:start w:val="1"/>
+      <w:numFmt w:val="lowerLetter"/>
+      <w:lvlText w:val="%8."/>
+      <w:lvlJc w:val="left"/>
+      <w:pPr>
+        <w:ind w:left="5760" w:hanging="360"/>
+      </w:pPr>
+    </w:lvl>
+    <w:lvl w:ilvl="8" w:tplc="0409001B" w:tentative="1">
+      <w:start w:val="1"/>
+      <w:numFmt w:val="lowerRoman"/>
+      <w:lvlText w:val="%9."/>
+      <w:lvlJc w:val="right"/>
+      <w:pPr>
+        <w:ind w:left="6480" w:hanging="180"/>
+      </w:pPr>
+    </w:lvl>
+  </w:abstractNum>
+  <w:abstractNum w:abstractNumId="1" w15:restartNumberingAfterBreak="0">
     <w:nsid w:val="636720F7"/>
     <w:multiLevelType w:val="hybridMultilevel"/>
     <w:tmpl w:val="98E63338"/>
@@ -560,6 +616,9 @@
     </w:lvl>
   </w:abstractNum>
   <w:num w:numId="1">
+    <w:abstractNumId w:val="1"/>
+  </w:num>
+  <w:num w:numId="2">
     <w:abstractNumId w:val="0"/>
   </w:num>
 </w:numbering>

</xml_diff>

<commit_message>
add one more query
</commit_message>
<xml_diff>
--- a/SQL queries/todo list.docx
+++ b/SQL queries/todo list.docx
@@ -414,16 +414,58 @@
         <w:t>when write query</w:t>
       </w:r>
     </w:p>
-    <w:p/>
-    <w:p>
-      <w:pPr>
-        <w:pStyle w:val="a3"/>
-      </w:pPr>
+    <w:p>
+      <w:pPr>
+        <w:pStyle w:val="a3"/>
+        <w:numPr>
+          <w:ilvl w:val="0"/>
+          <w:numId w:val="1"/>
+        </w:numPr>
+      </w:pPr>
+      <w:r>
+        <w:t xml:space="preserve">Given </w:t>
+      </w:r>
+      <w:r>
+        <w:t xml:space="preserve">Pokemon </w:t>
+      </w:r>
+      <w:r>
+        <w:t>name, return</w:t>
+      </w:r>
+      <w:r>
+        <w:t xml:space="preserve"> [id, </w:t>
+      </w:r>
+      <w:r>
+        <w:t>identifier, type</w:t>
+      </w:r>
+      <w:r>
+        <w:t>]</w:t>
+      </w:r>
+      <w:r>
+        <w:t xml:space="preserve"> </w:t>
+      </w:r>
+      <w:r>
+        <w:t>(</w:t>
+      </w:r>
+      <w:r>
+        <w:t>pokemon_species</w:t>
+      </w:r>
+      <w:r>
+        <w:t xml:space="preserve"> </w:t>
+      </w:r>
+      <w:r>
+        <w:t xml:space="preserve">&amp; </w:t>
+      </w:r>
+      <w:r>
+        <w:t>pokemon_types &amp; types</w:t>
+      </w:r>
+      <w:r>
+        <w:t>)</w:t>
+      </w:r>
+      <w:r>
+        <w:t xml:space="preserve"> detailed requirement see .sql file</w:t>
+      </w:r>
       <w:bookmarkStart w:id="0" w:name="_GoBack"/>
       <w:bookmarkEnd w:id="0"/>
-      <w:r>
-        <w:t xml:space="preserve"> </w:t>
-      </w:r>
     </w:p>
     <w:sectPr>
       <w:pgSz w:w="12240" w:h="15840"/>
@@ -438,6 +480,95 @@
 <file path=word/numbering.xml><?xml version="1.0" encoding="utf-8"?>
 <w:numbering xmlns:wpc="http://schemas.microsoft.com/office/word/2010/wordprocessingCanvas" xmlns:cx="http://schemas.microsoft.com/office/drawing/2014/chartex" xmlns:cx1="http://schemas.microsoft.com/office/drawing/2015/9/8/chartex" xmlns:cx2="http://schemas.microsoft.com/office/drawing/2015/10/21/chartex" xmlns:cx3="http://schemas.microsoft.com/office/drawing/2016/5/9/chartex" xmlns:cx4="http://schemas.microsoft.com/office/drawing/2016/5/10/chartex" xmlns:cx5="http://schemas.microsoft.com/office/drawing/2016/5/11/chartex" xmlns:mc="http://schemas.openxmlformats.org/markup-compatibility/2006" xmlns:o="urn:schemas-microsoft-com:office:office" xmlns:r="http://schemas.openxmlformats.org/officeDocument/2006/relationships" xmlns:m="http://schemas.openxmlformats.org/officeDocument/2006/math" xmlns:v="urn:schemas-microsoft-com:vml" xmlns:wp14="http://schemas.microsoft.com/office/word/2010/wordprocessingDrawing" xmlns:wp="http://schemas.openxmlformats.org/drawingml/2006/wordprocessingDrawing" xmlns:w10="urn:schemas-microsoft-com:office:word" xmlns:w="http://schemas.openxmlformats.org/wordprocessingml/2006/main" xmlns:w14="http://schemas.microsoft.com/office/word/2010/wordml" xmlns:w15="http://schemas.microsoft.com/office/word/2012/wordml" xmlns:w16se="http://schemas.microsoft.com/office/word/2015/wordml/symex" xmlns:wpg="http://schemas.microsoft.com/office/word/2010/wordprocessingGroup" xmlns:wpi="http://schemas.microsoft.com/office/word/2010/wordprocessingInk" xmlns:wne="http://schemas.microsoft.com/office/word/2006/wordml" xmlns:wps="http://schemas.microsoft.com/office/word/2010/wordprocessingShape" mc:Ignorable="w14 w15 w16se wp14">
   <w:abstractNum w:abstractNumId="0" w15:restartNumberingAfterBreak="0">
+    <w:nsid w:val="0074143B"/>
+    <w:multiLevelType w:val="hybridMultilevel"/>
+    <w:tmpl w:val="A63CC9B8"/>
+    <w:lvl w:ilvl="0" w:tplc="0602FC10">
+      <w:start w:val="1"/>
+      <w:numFmt w:val="decimal"/>
+      <w:lvlText w:val="%1."/>
+      <w:lvlJc w:val="left"/>
+      <w:pPr>
+        <w:ind w:left="1080" w:hanging="360"/>
+      </w:pPr>
+      <w:rPr>
+        <w:rFonts w:hint="default"/>
+      </w:rPr>
+    </w:lvl>
+    <w:lvl w:ilvl="1" w:tplc="04090019" w:tentative="1">
+      <w:start w:val="1"/>
+      <w:numFmt w:val="lowerLetter"/>
+      <w:lvlText w:val="%2."/>
+      <w:lvlJc w:val="left"/>
+      <w:pPr>
+        <w:ind w:left="1800" w:hanging="360"/>
+      </w:pPr>
+    </w:lvl>
+    <w:lvl w:ilvl="2" w:tplc="0409001B" w:tentative="1">
+      <w:start w:val="1"/>
+      <w:numFmt w:val="lowerRoman"/>
+      <w:lvlText w:val="%3."/>
+      <w:lvlJc w:val="right"/>
+      <w:pPr>
+        <w:ind w:left="2520" w:hanging="180"/>
+      </w:pPr>
+    </w:lvl>
+    <w:lvl w:ilvl="3" w:tplc="0409000F" w:tentative="1">
+      <w:start w:val="1"/>
+      <w:numFmt w:val="decimal"/>
+      <w:lvlText w:val="%4."/>
+      <w:lvlJc w:val="left"/>
+      <w:pPr>
+        <w:ind w:left="3240" w:hanging="360"/>
+      </w:pPr>
+    </w:lvl>
+    <w:lvl w:ilvl="4" w:tplc="04090019" w:tentative="1">
+      <w:start w:val="1"/>
+      <w:numFmt w:val="lowerLetter"/>
+      <w:lvlText w:val="%5."/>
+      <w:lvlJc w:val="left"/>
+      <w:pPr>
+        <w:ind w:left="3960" w:hanging="360"/>
+      </w:pPr>
+    </w:lvl>
+    <w:lvl w:ilvl="5" w:tplc="0409001B" w:tentative="1">
+      <w:start w:val="1"/>
+      <w:numFmt w:val="lowerRoman"/>
+      <w:lvlText w:val="%6."/>
+      <w:lvlJc w:val="right"/>
+      <w:pPr>
+        <w:ind w:left="4680" w:hanging="180"/>
+      </w:pPr>
+    </w:lvl>
+    <w:lvl w:ilvl="6" w:tplc="0409000F" w:tentative="1">
+      <w:start w:val="1"/>
+      <w:numFmt w:val="decimal"/>
+      <w:lvlText w:val="%7."/>
+      <w:lvlJc w:val="left"/>
+      <w:pPr>
+        <w:ind w:left="5400" w:hanging="360"/>
+      </w:pPr>
+    </w:lvl>
+    <w:lvl w:ilvl="7" w:tplc="04090019" w:tentative="1">
+      <w:start w:val="1"/>
+      <w:numFmt w:val="lowerLetter"/>
+      <w:lvlText w:val="%8."/>
+      <w:lvlJc w:val="left"/>
+      <w:pPr>
+        <w:ind w:left="6120" w:hanging="360"/>
+      </w:pPr>
+    </w:lvl>
+    <w:lvl w:ilvl="8" w:tplc="0409001B" w:tentative="1">
+      <w:start w:val="1"/>
+      <w:numFmt w:val="lowerRoman"/>
+      <w:lvlText w:val="%9."/>
+      <w:lvlJc w:val="right"/>
+      <w:pPr>
+        <w:ind w:left="6840" w:hanging="180"/>
+      </w:pPr>
+    </w:lvl>
+  </w:abstractNum>
+  <w:abstractNum w:abstractNumId="1" w15:restartNumberingAfterBreak="0">
     <w:nsid w:val="1BAC5A4C"/>
     <w:multiLevelType w:val="hybridMultilevel"/>
     <w:tmpl w:val="B2E8EC56"/>
@@ -526,7 +657,7 @@
       </w:pPr>
     </w:lvl>
   </w:abstractNum>
-  <w:abstractNum w:abstractNumId="1" w15:restartNumberingAfterBreak="0">
+  <w:abstractNum w:abstractNumId="2" w15:restartNumberingAfterBreak="0">
     <w:nsid w:val="636720F7"/>
     <w:multiLevelType w:val="hybridMultilevel"/>
     <w:tmpl w:val="98E63338"/>
@@ -616,9 +747,12 @@
     </w:lvl>
   </w:abstractNum>
   <w:num w:numId="1">
+    <w:abstractNumId w:val="2"/>
+  </w:num>
+  <w:num w:numId="2">
     <w:abstractNumId w:val="1"/>
   </w:num>
-  <w:num w:numId="2">
+  <w:num w:numId="3">
     <w:abstractNumId w:val="0"/>
   </w:num>
 </w:numbering>

</xml_diff>